<commit_message>
Added section on decomposing queries
</commit_message>
<xml_diff>
--- a/Report.docx
+++ b/Report.docx
@@ -74,8 +74,9 @@
       <w:r>
         <w:t xml:space="preserve"> For this we will use the Apache Storm Framework with different topologies. We will also run these topologies on a testing set and compare these results.</w:t>
       </w:r>
-      <w:bookmarkStart w:id="0" w:name="_GoBack"/>
-      <w:bookmarkEnd w:id="0"/>
+      <w:r>
+        <w:t xml:space="preserve"> </w:t>
+      </w:r>
     </w:p>
     <w:p>
       <w:pPr>
@@ -90,7 +91,106 @@
     </w:p>
     <w:p>
       <w:r>
-        <w:t>State how we decompose the queries</w:t>
+        <w:t xml:space="preserve">The first part of our project consisted of </w:t>
+      </w:r>
+      <w:r>
+        <w:t>decomposing</w:t>
+      </w:r>
+      <w:r>
+        <w:t xml:space="preserve"> the SPARQL queries on the RDF data</w:t>
+      </w:r>
+      <w:r>
+        <w:t>. An RDF triple consists of a subject, a predicate and an object</w:t>
+      </w:r>
+      <w:r>
+        <w:t>.</w:t>
+      </w:r>
+      <w:r>
+        <w:t xml:space="preserve"> The query decomposition</w:t>
+      </w:r>
+      <w:r>
+        <w:t xml:space="preserve"> means turning a selection query in SPARQL into Java code executed on RDF triples</w:t>
+      </w:r>
+      <w:r>
+        <w:t>, note that we only focus on selection queries, in other words: we just look at the triples, we don’t change them</w:t>
+      </w:r>
+      <w:r>
+        <w:t xml:space="preserve">. </w:t>
+      </w:r>
+    </w:p>
+    <w:p>
+      <w:r>
+        <w:t xml:space="preserve">We handle this tuple by tuple, so we loop through all the tuples and keep the ones that satisfy the query. </w:t>
+      </w:r>
+      <w:r>
+        <w:t xml:space="preserve">We have </w:t>
+      </w:r>
+      <w:commentRangeStart w:id="0"/>
+      <w:r>
+        <w:t>3 categories of queries</w:t>
+      </w:r>
+      <w:commentRangeEnd w:id="0"/>
+      <w:r>
+        <w:rPr>
+          <w:rStyle w:val="Verwijzingopmerking"/>
+        </w:rPr>
+        <w:commentReference w:id="0"/>
+      </w:r>
+      <w:r>
+        <w:t>:</w:t>
+      </w:r>
+    </w:p>
+    <w:p>
+      <w:pPr>
+        <w:pStyle w:val="Lijstalinea"/>
+        <w:numPr>
+          <w:ilvl w:val="0"/>
+          <w:numId w:val="1"/>
+        </w:numPr>
+      </w:pPr>
+      <w:r>
+        <w:t>One variable joins:</w:t>
+      </w:r>
+      <w:r>
+        <w:t xml:space="preserve"> there’s only one input string, this string has to match the subject of the triples, the object and predicate can be anything.</w:t>
+      </w:r>
+    </w:p>
+    <w:p>
+      <w:pPr>
+        <w:pStyle w:val="Lijstalinea"/>
+        <w:numPr>
+          <w:ilvl w:val="0"/>
+          <w:numId w:val="1"/>
+        </w:numPr>
+      </w:pPr>
+      <w:r>
+        <w:t>Two variable joins:</w:t>
+      </w:r>
+      <w:r>
+        <w:t xml:space="preserve"> There are 2 input strings</w:t>
+      </w:r>
+      <w:r>
+        <w:t>, one has to match with the subject and one has to match with the object, if both of these match, the triple is passed on.</w:t>
+      </w:r>
+    </w:p>
+    <w:p>
+      <w:pPr>
+        <w:pStyle w:val="Lijstalinea"/>
+        <w:numPr>
+          <w:ilvl w:val="0"/>
+          <w:numId w:val="1"/>
+        </w:numPr>
+      </w:pPr>
+      <w:r>
+        <w:t xml:space="preserve">Multi variable joins: </w:t>
+      </w:r>
+      <w:r>
+        <w:t>There are 3 input strings. These strings are compared with the all 3 variables in the triple, if 2 of the input variables match with 2 of the variables in the triple, the triple is passed on.</w:t>
+      </w:r>
+    </w:p>
+    <w:p>
+      <w:r>
+        <w:t>RDF triples that match the query go on for further analysis, all the other triples are dropped and we no longer look at them.</w:t>
       </w:r>
     </w:p>
     <w:p>
@@ -129,7 +229,12 @@
     </w:p>
     <w:p>
       <w:r>
-        <w:t>Serveral joins etc.</w:t>
+        <w:t>Several queries</w:t>
+      </w:r>
+      <w:bookmarkStart w:id="1" w:name="_GoBack"/>
+      <w:bookmarkEnd w:id="1"/>
+      <w:r>
+        <w:t xml:space="preserve"> etc.</w:t>
       </w:r>
     </w:p>
     <w:p>
@@ -137,6 +242,7 @@
         <w:pStyle w:val="Kop1"/>
       </w:pPr>
       <w:r>
+        <w:lastRenderedPageBreak/>
         <w:t>Testing environment</w:t>
       </w:r>
     </w:p>
@@ -179,6 +285,162 @@
     </w:sectPr>
   </w:body>
 </w:document>
+</file>
+
+<file path=word/comments.xml><?xml version="1.0" encoding="utf-8"?>
+<w:comments xmlns:wpc="http://schemas.microsoft.com/office/word/2010/wordprocessingCanvas" xmlns:cx="http://schemas.microsoft.com/office/drawing/2014/chartex" xmlns:cx1="http://schemas.microsoft.com/office/drawing/2015/9/8/chartex" xmlns:mc="http://schemas.openxmlformats.org/markup-compatibility/2006" xmlns:o="urn:schemas-microsoft-com:office:office" xmlns:r="http://schemas.openxmlformats.org/officeDocument/2006/relationships" xmlns:m="http://schemas.openxmlformats.org/officeDocument/2006/math" xmlns:v="urn:schemas-microsoft-com:vml" xmlns:wp14="http://schemas.microsoft.com/office/word/2010/wordprocessingDrawing" xmlns:wp="http://schemas.openxmlformats.org/drawingml/2006/wordprocessingDrawing" xmlns:w10="urn:schemas-microsoft-com:office:word" xmlns:w="http://schemas.openxmlformats.org/wordprocessingml/2006/main" xmlns:w14="http://schemas.microsoft.com/office/word/2010/wordml" xmlns:w15="http://schemas.microsoft.com/office/word/2012/wordml" xmlns:w16se="http://schemas.microsoft.com/office/word/2015/wordml/symex" xmlns:wpg="http://schemas.microsoft.com/office/word/2010/wordprocessingGroup" xmlns:wpi="http://schemas.microsoft.com/office/word/2010/wordprocessingInk" xmlns:wne="http://schemas.microsoft.com/office/word/2006/wordml" xmlns:wps="http://schemas.microsoft.com/office/word/2010/wordprocessingShape" mc:Ignorable="w14 w15 w16se wp14">
+  <w:comment w:id="0" w:author="Sander B." w:date="2016-06-17T03:25:00Z" w:initials="SB">
+    <w:p>
+      <w:pPr>
+        <w:pStyle w:val="Tekstopmerking"/>
+      </w:pPr>
+      <w:r>
+        <w:rPr>
+          <w:rStyle w:val="Verwijzingopmerking"/>
+        </w:rPr>
+        <w:annotationRef/>
+      </w:r>
+      <w:r>
+        <w:t>Have I described them correctly? Please fix if I did it wrong, I’m not 100% sure on this.</w:t>
+      </w:r>
+    </w:p>
+  </w:comment>
+</w:comments>
+</file>
+
+<file path=word/commentsExtended.xml><?xml version="1.0" encoding="utf-8"?>
+<w15:commentsEx xmlns:wpc="http://schemas.microsoft.com/office/word/2010/wordprocessingCanvas" xmlns:cx="http://schemas.microsoft.com/office/drawing/2014/chartex" xmlns:cx1="http://schemas.microsoft.com/office/drawing/2015/9/8/chartex" xmlns:mc="http://schemas.openxmlformats.org/markup-compatibility/2006" xmlns:o="urn:schemas-microsoft-com:office:office" xmlns:r="http://schemas.openxmlformats.org/officeDocument/2006/relationships" xmlns:m="http://schemas.openxmlformats.org/officeDocument/2006/math" xmlns:v="urn:schemas-microsoft-com:vml" xmlns:wp14="http://schemas.microsoft.com/office/word/2010/wordprocessingDrawing" xmlns:wp="http://schemas.openxmlformats.org/drawingml/2006/wordprocessingDrawing" xmlns:w10="urn:schemas-microsoft-com:office:word" xmlns:w="http://schemas.openxmlformats.org/wordprocessingml/2006/main" xmlns:w14="http://schemas.microsoft.com/office/word/2010/wordml" xmlns:w15="http://schemas.microsoft.com/office/word/2012/wordml" xmlns:w16se="http://schemas.microsoft.com/office/word/2015/wordml/symex" xmlns:wpg="http://schemas.microsoft.com/office/word/2010/wordprocessingGroup" xmlns:wpi="http://schemas.microsoft.com/office/word/2010/wordprocessingInk" xmlns:wne="http://schemas.microsoft.com/office/word/2006/wordml" xmlns:wps="http://schemas.microsoft.com/office/word/2010/wordprocessingShape" mc:Ignorable="w14 w15 w16se wp14">
+  <w15:commentEx w15:paraId="518348F0" w15:done="0"/>
+</w15:commentsEx>
+</file>
+
+<file path=word/numbering.xml><?xml version="1.0" encoding="utf-8"?>
+<w:numbering xmlns:wpc="http://schemas.microsoft.com/office/word/2010/wordprocessingCanvas" xmlns:cx="http://schemas.microsoft.com/office/drawing/2014/chartex" xmlns:cx1="http://schemas.microsoft.com/office/drawing/2015/9/8/chartex" xmlns:mc="http://schemas.openxmlformats.org/markup-compatibility/2006" xmlns:o="urn:schemas-microsoft-com:office:office" xmlns:r="http://schemas.openxmlformats.org/officeDocument/2006/relationships" xmlns:m="http://schemas.openxmlformats.org/officeDocument/2006/math" xmlns:v="urn:schemas-microsoft-com:vml" xmlns:wp14="http://schemas.microsoft.com/office/word/2010/wordprocessingDrawing" xmlns:wp="http://schemas.openxmlformats.org/drawingml/2006/wordprocessingDrawing" xmlns:w10="urn:schemas-microsoft-com:office:word" xmlns:w="http://schemas.openxmlformats.org/wordprocessingml/2006/main" xmlns:w14="http://schemas.microsoft.com/office/word/2010/wordml" xmlns:w15="http://schemas.microsoft.com/office/word/2012/wordml" xmlns:w16se="http://schemas.microsoft.com/office/word/2015/wordml/symex" xmlns:wpg="http://schemas.microsoft.com/office/word/2010/wordprocessingGroup" xmlns:wpi="http://schemas.microsoft.com/office/word/2010/wordprocessingInk" xmlns:wne="http://schemas.microsoft.com/office/word/2006/wordml" xmlns:wps="http://schemas.microsoft.com/office/word/2010/wordprocessingShape" mc:Ignorable="w14 w15 w16se wp14">
+  <w:abstractNum w:abstractNumId="0" w15:restartNumberingAfterBreak="0">
+    <w:nsid w:val="44C80270"/>
+    <w:multiLevelType w:val="hybridMultilevel"/>
+    <w:tmpl w:val="75CCAFB8"/>
+    <w:lvl w:ilvl="0" w:tplc="04090001">
+      <w:start w:val="1"/>
+      <w:numFmt w:val="bullet"/>
+      <w:lvlText w:val=""/>
+      <w:lvlJc w:val="left"/>
+      <w:pPr>
+        <w:ind w:left="765" w:hanging="360"/>
+      </w:pPr>
+      <w:rPr>
+        <w:rFonts w:ascii="Symbol" w:hAnsi="Symbol" w:hint="default"/>
+      </w:rPr>
+    </w:lvl>
+    <w:lvl w:ilvl="1" w:tplc="04090003" w:tentative="1">
+      <w:start w:val="1"/>
+      <w:numFmt w:val="bullet"/>
+      <w:lvlText w:val="o"/>
+      <w:lvlJc w:val="left"/>
+      <w:pPr>
+        <w:ind w:left="1485" w:hanging="360"/>
+      </w:pPr>
+      <w:rPr>
+        <w:rFonts w:ascii="Courier New" w:hAnsi="Courier New" w:cs="Courier New" w:hint="default"/>
+      </w:rPr>
+    </w:lvl>
+    <w:lvl w:ilvl="2" w:tplc="04090005" w:tentative="1">
+      <w:start w:val="1"/>
+      <w:numFmt w:val="bullet"/>
+      <w:lvlText w:val=""/>
+      <w:lvlJc w:val="left"/>
+      <w:pPr>
+        <w:ind w:left="2205" w:hanging="360"/>
+      </w:pPr>
+      <w:rPr>
+        <w:rFonts w:ascii="Wingdings" w:hAnsi="Wingdings" w:hint="default"/>
+      </w:rPr>
+    </w:lvl>
+    <w:lvl w:ilvl="3" w:tplc="04090001" w:tentative="1">
+      <w:start w:val="1"/>
+      <w:numFmt w:val="bullet"/>
+      <w:lvlText w:val=""/>
+      <w:lvlJc w:val="left"/>
+      <w:pPr>
+        <w:ind w:left="2925" w:hanging="360"/>
+      </w:pPr>
+      <w:rPr>
+        <w:rFonts w:ascii="Symbol" w:hAnsi="Symbol" w:hint="default"/>
+      </w:rPr>
+    </w:lvl>
+    <w:lvl w:ilvl="4" w:tplc="04090003" w:tentative="1">
+      <w:start w:val="1"/>
+      <w:numFmt w:val="bullet"/>
+      <w:lvlText w:val="o"/>
+      <w:lvlJc w:val="left"/>
+      <w:pPr>
+        <w:ind w:left="3645" w:hanging="360"/>
+      </w:pPr>
+      <w:rPr>
+        <w:rFonts w:ascii="Courier New" w:hAnsi="Courier New" w:cs="Courier New" w:hint="default"/>
+      </w:rPr>
+    </w:lvl>
+    <w:lvl w:ilvl="5" w:tplc="04090005" w:tentative="1">
+      <w:start w:val="1"/>
+      <w:numFmt w:val="bullet"/>
+      <w:lvlText w:val=""/>
+      <w:lvlJc w:val="left"/>
+      <w:pPr>
+        <w:ind w:left="4365" w:hanging="360"/>
+      </w:pPr>
+      <w:rPr>
+        <w:rFonts w:ascii="Wingdings" w:hAnsi="Wingdings" w:hint="default"/>
+      </w:rPr>
+    </w:lvl>
+    <w:lvl w:ilvl="6" w:tplc="04090001" w:tentative="1">
+      <w:start w:val="1"/>
+      <w:numFmt w:val="bullet"/>
+      <w:lvlText w:val=""/>
+      <w:lvlJc w:val="left"/>
+      <w:pPr>
+        <w:ind w:left="5085" w:hanging="360"/>
+      </w:pPr>
+      <w:rPr>
+        <w:rFonts w:ascii="Symbol" w:hAnsi="Symbol" w:hint="default"/>
+      </w:rPr>
+    </w:lvl>
+    <w:lvl w:ilvl="7" w:tplc="04090003" w:tentative="1">
+      <w:start w:val="1"/>
+      <w:numFmt w:val="bullet"/>
+      <w:lvlText w:val="o"/>
+      <w:lvlJc w:val="left"/>
+      <w:pPr>
+        <w:ind w:left="5805" w:hanging="360"/>
+      </w:pPr>
+      <w:rPr>
+        <w:rFonts w:ascii="Courier New" w:hAnsi="Courier New" w:cs="Courier New" w:hint="default"/>
+      </w:rPr>
+    </w:lvl>
+    <w:lvl w:ilvl="8" w:tplc="04090005" w:tentative="1">
+      <w:start w:val="1"/>
+      <w:numFmt w:val="bullet"/>
+      <w:lvlText w:val=""/>
+      <w:lvlJc w:val="left"/>
+      <w:pPr>
+        <w:ind w:left="6525" w:hanging="360"/>
+      </w:pPr>
+      <w:rPr>
+        <w:rFonts w:ascii="Wingdings" w:hAnsi="Wingdings" w:hint="default"/>
+      </w:rPr>
+    </w:lvl>
+  </w:abstractNum>
+  <w:num w:numId="1">
+    <w:abstractNumId w:val="0"/>
+  </w:num>
+</w:numbering>
+</file>
+
+<file path=word/people.xml><?xml version="1.0" encoding="utf-8"?>
+<w15:people xmlns:wpc="http://schemas.microsoft.com/office/word/2010/wordprocessingCanvas" xmlns:cx="http://schemas.microsoft.com/office/drawing/2014/chartex" xmlns:cx1="http://schemas.microsoft.com/office/drawing/2015/9/8/chartex" xmlns:mc="http://schemas.openxmlformats.org/markup-compatibility/2006" xmlns:o="urn:schemas-microsoft-com:office:office" xmlns:r="http://schemas.openxmlformats.org/officeDocument/2006/relationships" xmlns:m="http://schemas.openxmlformats.org/officeDocument/2006/math" xmlns:v="urn:schemas-microsoft-com:vml" xmlns:wp14="http://schemas.microsoft.com/office/word/2010/wordprocessingDrawing" xmlns:wp="http://schemas.openxmlformats.org/drawingml/2006/wordprocessingDrawing" xmlns:w10="urn:schemas-microsoft-com:office:word" xmlns:w="http://schemas.openxmlformats.org/wordprocessingml/2006/main" xmlns:w14="http://schemas.microsoft.com/office/word/2010/wordml" xmlns:w15="http://schemas.microsoft.com/office/word/2012/wordml" xmlns:w16se="http://schemas.microsoft.com/office/word/2015/wordml/symex" xmlns:wpg="http://schemas.microsoft.com/office/word/2010/wordprocessingGroup" xmlns:wpi="http://schemas.microsoft.com/office/word/2010/wordprocessingInk" xmlns:wne="http://schemas.microsoft.com/office/word/2006/wordml" xmlns:wps="http://schemas.microsoft.com/office/word/2010/wordprocessingShape" mc:Ignorable="w14 w15 w16se wp14">
+  <w15:person w15:author="Sander B.">
+    <w15:presenceInfo w15:providerId="Windows Live" w15:userId="3c918e85577fc1c8"/>
+  </w15:person>
+</w15:people>
 </file>
 
 <file path=word/styles.xml><?xml version="1.0" encoding="utf-8"?>
@@ -682,6 +944,115 @@
       <w:szCs w:val="32"/>
     </w:rPr>
   </w:style>
+  <w:style w:type="paragraph" w:styleId="Lijstalinea">
+    <w:name w:val="List Paragraph"/>
+    <w:basedOn w:val="Standaard"/>
+    <w:uiPriority w:val="34"/>
+    <w:qFormat/>
+    <w:rsid w:val="00A03FFB"/>
+    <w:pPr>
+      <w:ind w:left="720"/>
+      <w:contextualSpacing/>
+    </w:pPr>
+  </w:style>
+  <w:style w:type="character" w:styleId="Verwijzingopmerking">
+    <w:name w:val="annotation reference"/>
+    <w:basedOn w:val="Standaardalinea-lettertype"/>
+    <w:uiPriority w:val="99"/>
+    <w:semiHidden/>
+    <w:unhideWhenUsed/>
+    <w:rsid w:val="008B48A7"/>
+    <w:rPr>
+      <w:sz w:val="16"/>
+      <w:szCs w:val="16"/>
+    </w:rPr>
+  </w:style>
+  <w:style w:type="paragraph" w:styleId="Tekstopmerking">
+    <w:name w:val="annotation text"/>
+    <w:basedOn w:val="Standaard"/>
+    <w:link w:val="TekstopmerkingChar"/>
+    <w:uiPriority w:val="99"/>
+    <w:semiHidden/>
+    <w:unhideWhenUsed/>
+    <w:rsid w:val="008B48A7"/>
+    <w:pPr>
+      <w:spacing w:line="240" w:lineRule="auto"/>
+    </w:pPr>
+    <w:rPr>
+      <w:sz w:val="20"/>
+      <w:szCs w:val="20"/>
+    </w:rPr>
+  </w:style>
+  <w:style w:type="character" w:customStyle="1" w:styleId="TekstopmerkingChar">
+    <w:name w:val="Tekst opmerking Char"/>
+    <w:basedOn w:val="Standaardalinea-lettertype"/>
+    <w:link w:val="Tekstopmerking"/>
+    <w:uiPriority w:val="99"/>
+    <w:semiHidden/>
+    <w:rsid w:val="008B48A7"/>
+    <w:rPr>
+      <w:sz w:val="20"/>
+      <w:szCs w:val="20"/>
+    </w:rPr>
+  </w:style>
+  <w:style w:type="paragraph" w:styleId="Onderwerpvanopmerking">
+    <w:name w:val="annotation subject"/>
+    <w:basedOn w:val="Tekstopmerking"/>
+    <w:next w:val="Tekstopmerking"/>
+    <w:link w:val="OnderwerpvanopmerkingChar"/>
+    <w:uiPriority w:val="99"/>
+    <w:semiHidden/>
+    <w:unhideWhenUsed/>
+    <w:rsid w:val="008B48A7"/>
+    <w:rPr>
+      <w:b/>
+      <w:bCs/>
+    </w:rPr>
+  </w:style>
+  <w:style w:type="character" w:customStyle="1" w:styleId="OnderwerpvanopmerkingChar">
+    <w:name w:val="Onderwerp van opmerking Char"/>
+    <w:basedOn w:val="TekstopmerkingChar"/>
+    <w:link w:val="Onderwerpvanopmerking"/>
+    <w:uiPriority w:val="99"/>
+    <w:semiHidden/>
+    <w:rsid w:val="008B48A7"/>
+    <w:rPr>
+      <w:b/>
+      <w:bCs/>
+      <w:sz w:val="20"/>
+      <w:szCs w:val="20"/>
+    </w:rPr>
+  </w:style>
+  <w:style w:type="paragraph" w:styleId="Ballontekst">
+    <w:name w:val="Balloon Text"/>
+    <w:basedOn w:val="Standaard"/>
+    <w:link w:val="BallontekstChar"/>
+    <w:uiPriority w:val="99"/>
+    <w:semiHidden/>
+    <w:unhideWhenUsed/>
+    <w:rsid w:val="008B48A7"/>
+    <w:pPr>
+      <w:spacing w:after="0" w:line="240" w:lineRule="auto"/>
+    </w:pPr>
+    <w:rPr>
+      <w:rFonts w:ascii="Segoe UI" w:hAnsi="Segoe UI" w:cs="Segoe UI"/>
+      <w:sz w:val="18"/>
+      <w:szCs w:val="18"/>
+    </w:rPr>
+  </w:style>
+  <w:style w:type="character" w:customStyle="1" w:styleId="BallontekstChar">
+    <w:name w:val="Ballontekst Char"/>
+    <w:basedOn w:val="Standaardalinea-lettertype"/>
+    <w:link w:val="Ballontekst"/>
+    <w:uiPriority w:val="99"/>
+    <w:semiHidden/>
+    <w:rsid w:val="008B48A7"/>
+    <w:rPr>
+      <w:rFonts w:ascii="Segoe UI" w:hAnsi="Segoe UI" w:cs="Segoe UI"/>
+      <w:sz w:val="18"/>
+      <w:szCs w:val="18"/>
+    </w:rPr>
+  </w:style>
 </w:styles>
 </file>
 

</xml_diff>

<commit_message>
Added section on bolts
</commit_message>
<xml_diff>
--- a/Report.docx
+++ b/Report.docx
@@ -208,36 +208,7 @@
     </w:p>
     <w:p>
       <w:r>
-        <w:t xml:space="preserve">The spout calls a function </w:t>
-      </w:r>
-      <w:proofErr w:type="spellStart"/>
-      <w:proofErr w:type="gramStart"/>
-      <w:r>
-        <w:t>nextTuple</w:t>
-      </w:r>
-      <w:proofErr w:type="spellEnd"/>
-      <w:r>
-        <w:t>(</w:t>
-      </w:r>
-      <w:proofErr w:type="gramEnd"/>
-      <w:r>
-        <w:t xml:space="preserve">) every 100 milliseconds. This functions makes sure a new line from the input file get read, takes the data from this line and transforms it into a </w:t>
-      </w:r>
-      <w:proofErr w:type="spellStart"/>
-      <w:r>
-        <w:t>rdf</w:t>
-      </w:r>
-      <w:proofErr w:type="spellEnd"/>
-      <w:r>
-        <w:t xml:space="preserve"> triple which </w:t>
-      </w:r>
-      <w:proofErr w:type="spellStart"/>
-      <w:r>
-        <w:t>get’s</w:t>
-      </w:r>
-      <w:proofErr w:type="spellEnd"/>
-      <w:r>
-        <w:t xml:space="preserve"> passed on to the collector that passes it on to the bolts. </w:t>
+        <w:t xml:space="preserve">The spout calls a function nextTuple() every 100 milliseconds. This functions makes sure a new line from the input file get read, takes the data from this line and transforms it into a rdf triple which get’s passed on to the collector that passes it on to the bolts. </w:t>
       </w:r>
     </w:p>
     <w:p>
@@ -256,16 +227,21 @@
     </w:p>
     <w:p>
       <w:r>
-        <w:t xml:space="preserve">Every time the spout emits a triple, it </w:t>
-      </w:r>
-      <w:proofErr w:type="spellStart"/>
-      <w:r>
-        <w:t>get’s</w:t>
-      </w:r>
-      <w:proofErr w:type="spellEnd"/>
-      <w:r>
-        <w:t xml:space="preserve"> passed on to the first bolt.</w:t>
-      </w:r>
+        <w:t>Every time the spout emits a triple, it ge</w:t>
+      </w:r>
+      <w:r>
+        <w:t xml:space="preserve">t’s passed on to the first bolt which is the next class that handles the triples. What the bolt does depends on the topology, we’ll discuss the different topologies in the next section. </w:t>
+      </w:r>
+    </w:p>
+    <w:p>
+      <w:r>
+        <w:t xml:space="preserve">We can have multiple bolts running in parallel, in most of our cases we have 3 bolts running in parallel. </w:t>
+      </w:r>
+      <w:r>
+        <w:t>Bolts also handle the data and then pass them on. After that the outputted data is either the end result or is handled by another bolt.</w:t>
+      </w:r>
+      <w:bookmarkStart w:id="1" w:name="_GoBack"/>
+      <w:bookmarkEnd w:id="1"/>
     </w:p>
     <w:p>
       <w:pPr>
@@ -276,6 +252,9 @@
       </w:r>
     </w:p>
     <w:p>
+      <w:r>
+        <w:t xml:space="preserve">A topology manages all the spouts and bolts. </w:t>
+      </w:r>
       <w:r>
         <w:t>We have a number of topologies:</w:t>
       </w:r>
@@ -288,11 +267,9 @@
           <w:numId w:val="4"/>
         </w:numPr>
       </w:pPr>
-      <w:proofErr w:type="spellStart"/>
       <w:r>
         <w:t>RDFTopology</w:t>
       </w:r>
-      <w:proofErr w:type="spellEnd"/>
     </w:p>
     <w:p>
       <w:pPr>
@@ -302,11 +279,9 @@
           <w:numId w:val="4"/>
         </w:numPr>
       </w:pPr>
-      <w:proofErr w:type="spellStart"/>
       <w:r>
         <w:t>IVJTopology</w:t>
       </w:r>
-      <w:proofErr w:type="spellEnd"/>
     </w:p>
     <w:p>
       <w:pPr>
@@ -316,11 +291,9 @@
           <w:numId w:val="4"/>
         </w:numPr>
       </w:pPr>
-      <w:proofErr w:type="spellStart"/>
       <w:r>
         <w:t>TopologyCountBase</w:t>
       </w:r>
-      <w:proofErr w:type="spellEnd"/>
     </w:p>
     <w:p>
       <w:pPr>
@@ -330,11 +303,9 @@
           <w:numId w:val="4"/>
         </w:numPr>
       </w:pPr>
-      <w:proofErr w:type="spellStart"/>
       <w:r>
         <w:t>TopologyGrid</w:t>
       </w:r>
-      <w:proofErr w:type="spellEnd"/>
     </w:p>
     <w:p>
       <w:pPr>
@@ -344,11 +315,9 @@
           <w:numId w:val="4"/>
         </w:numPr>
       </w:pPr>
-      <w:proofErr w:type="spellStart"/>
       <w:r>
         <w:t>TopologyTimeBase</w:t>
       </w:r>
-      <w:proofErr w:type="spellEnd"/>
     </w:p>
     <w:p>
       <w:pPr>
@@ -358,11 +327,9 @@
           <w:numId w:val="4"/>
         </w:numPr>
       </w:pPr>
-      <w:proofErr w:type="spellStart"/>
       <w:r>
         <w:t>TopologyWithThreeBF</w:t>
       </w:r>
-      <w:proofErr w:type="spellEnd"/>
     </w:p>
     <w:p>
       <w:r>
@@ -438,8 +405,6 @@
       <w:r>
         <w:t>TODO</w:t>
       </w:r>
-      <w:bookmarkStart w:id="1" w:name="_GoBack"/>
-      <w:bookmarkEnd w:id="1"/>
     </w:p>
     <w:p>
       <w:pPr>
@@ -477,11 +442,9 @@
           <w:numId w:val="3"/>
         </w:numPr>
       </w:pPr>
-      <w:proofErr w:type="spellStart"/>
       <w:r>
         <w:t>Todo</w:t>
       </w:r>
-      <w:proofErr w:type="spellEnd"/>
     </w:p>
     <w:p>
       <w:pPr>
@@ -491,11 +454,10 @@
           <w:numId w:val="3"/>
         </w:numPr>
       </w:pPr>
-      <w:proofErr w:type="spellStart"/>
-      <w:r>
+      <w:r>
+        <w:lastRenderedPageBreak/>
         <w:t>Todo</w:t>
       </w:r>
-      <w:proofErr w:type="spellEnd"/>
     </w:p>
     <w:sectPr>
       <w:pgSz w:w="12240" w:h="15840"/>
@@ -1850,7 +1812,7 @@
 </file>
 
 <file path=customXml/itemProps1.xml><?xml version="1.0" encoding="utf-8"?>
-<ds:datastoreItem xmlns:ds="http://schemas.openxmlformats.org/officeDocument/2006/customXml" ds:itemID="{61B2AAB2-2C73-4A10-97B3-841508A7C3DC}">
+<ds:datastoreItem xmlns:ds="http://schemas.openxmlformats.org/officeDocument/2006/customXml" ds:itemID="{DEEE58F5-81D0-4D38-9DA3-9E633DFBB078}">
   <ds:schemaRefs>
     <ds:schemaRef ds:uri="http://schemas.openxmlformats.org/officeDocument/2006/bibliography"/>
   </ds:schemaRefs>

</xml_diff>

<commit_message>
Added info about some of the topologies
</commit_message>
<xml_diff>
--- a/Report.docx
+++ b/Report.docx
@@ -238,10 +238,22 @@
         <w:t xml:space="preserve">We can have multiple bolts running in parallel, in most of our cases we have 3 bolts running in parallel. </w:t>
       </w:r>
       <w:r>
-        <w:t>Bolts also handle the data and then pass them on. After that the outputted data is either the end result or is handled by another bolt.</w:t>
-      </w:r>
-      <w:bookmarkStart w:id="1" w:name="_GoBack"/>
-      <w:bookmarkEnd w:id="1"/>
+        <w:t xml:space="preserve">Bolts also handle the data and then pass them on. After that the outputted data is either the end result or is handled by another </w:t>
+      </w:r>
+      <w:commentRangeStart w:id="1"/>
+      <w:r>
+        <w:t>bolt</w:t>
+      </w:r>
+      <w:commentRangeEnd w:id="1"/>
+      <w:r>
+        <w:rPr>
+          <w:rStyle w:val="Verwijzingopmerking"/>
+        </w:rPr>
+        <w:commentReference w:id="1"/>
+      </w:r>
+      <w:r>
+        <w:t>.</w:t>
+      </w:r>
     </w:p>
     <w:p>
       <w:pPr>
@@ -253,87 +265,145 @@
     </w:p>
     <w:p>
       <w:r>
-        <w:t xml:space="preserve">A topology manages all the spouts and bolts. </w:t>
-      </w:r>
-      <w:r>
-        <w:t>We have a number of topologies:</w:t>
-      </w:r>
-    </w:p>
-    <w:p>
-      <w:pPr>
-        <w:pStyle w:val="Lijstalinea"/>
-        <w:numPr>
-          <w:ilvl w:val="0"/>
-          <w:numId w:val="4"/>
-        </w:numPr>
-      </w:pPr>
-      <w:r>
-        <w:t>RDFTopology</w:t>
-      </w:r>
-    </w:p>
-    <w:p>
-      <w:pPr>
-        <w:pStyle w:val="Lijstalinea"/>
-        <w:numPr>
-          <w:ilvl w:val="0"/>
-          <w:numId w:val="4"/>
-        </w:numPr>
-      </w:pPr>
-      <w:r>
-        <w:t>IVJTopology</w:t>
-      </w:r>
-    </w:p>
-    <w:p>
-      <w:pPr>
-        <w:pStyle w:val="Lijstalinea"/>
-        <w:numPr>
-          <w:ilvl w:val="0"/>
-          <w:numId w:val="4"/>
-        </w:numPr>
-      </w:pPr>
-      <w:r>
-        <w:t>TopologyCountBase</w:t>
-      </w:r>
-    </w:p>
-    <w:p>
-      <w:pPr>
-        <w:pStyle w:val="Lijstalinea"/>
-        <w:numPr>
-          <w:ilvl w:val="0"/>
-          <w:numId w:val="4"/>
-        </w:numPr>
-      </w:pPr>
-      <w:r>
-        <w:t>TopologyGrid</w:t>
-      </w:r>
-    </w:p>
-    <w:p>
-      <w:pPr>
-        <w:pStyle w:val="Lijstalinea"/>
-        <w:numPr>
-          <w:ilvl w:val="0"/>
-          <w:numId w:val="4"/>
-        </w:numPr>
-      </w:pPr>
-      <w:r>
-        <w:t>TopologyTimeBase</w:t>
-      </w:r>
-    </w:p>
-    <w:p>
-      <w:pPr>
-        <w:pStyle w:val="Lijstalinea"/>
-        <w:numPr>
-          <w:ilvl w:val="0"/>
-          <w:numId w:val="4"/>
-        </w:numPr>
-      </w:pPr>
-      <w:r>
-        <w:t>TopologyWithThreeBF</w:t>
-      </w:r>
-    </w:p>
-    <w:p>
-      <w:r>
-        <w:t>TODO</w:t>
+        <w:t>A topology manages all the spouts and bolts</w:t>
+      </w:r>
+      <w:r>
+        <w:t>, it also contains the main() functions from which everything starts. Each of our topologies has it’s own characteristics. We’ll discuss all of them here.</w:t>
+      </w:r>
+      <w:r>
+        <w:t xml:space="preserve"> </w:t>
+      </w:r>
+    </w:p>
+    <w:p>
+      <w:pPr>
+        <w:pStyle w:val="Kop2"/>
+      </w:pPr>
+      <w:r>
+        <w:t>IVJ</w:t>
+      </w:r>
+      <w:r>
+        <w:t>Topology</w:t>
+      </w:r>
+    </w:p>
+    <w:p>
+      <w:r>
+        <w:t>Firstly we obtain the tuples from the spout functions that reads the txt file and converts it’s contents into RDF triples.</w:t>
+      </w:r>
+      <w:r>
+        <w:t xml:space="preserve"> </w:t>
+      </w:r>
+      <w:r>
+        <w:t xml:space="preserve">Those triples get divided over 3 bolts that run in parallel, </w:t>
+      </w:r>
+      <w:r>
+        <w:t>each bolt has 2 bloomfilters</w:t>
+      </w:r>
+      <w:r>
+        <w:t>, bloom filters are explained at [2]. Each bolt creates a bloom filter and stores the predicate of the tuple in the bloom filter.</w:t>
+      </w:r>
+      <w:r>
+        <w:t xml:space="preserve"> Based on whether it’s a one variable join, a two variable join or a multi variable join, it get’s added to these bloom filters.</w:t>
+      </w:r>
+      <w:r>
+        <w:t xml:space="preserve"> Then these bloom filters get sent on to the next bolt, the next bolt</w:t>
+      </w:r>
+      <w:r>
+        <w:t>, of which there’s just one,</w:t>
+      </w:r>
+      <w:r>
+        <w:t xml:space="preserve"> takes these bloom filters and changes them into actual resu</w:t>
+      </w:r>
+      <w:r>
+        <w:t>lts</w:t>
+      </w:r>
+      <w:r>
+        <w:t>.</w:t>
+      </w:r>
+    </w:p>
+    <w:p>
+      <w:pPr>
+        <w:pStyle w:val="Kop2"/>
+      </w:pPr>
+      <w:r>
+        <w:t>Count Based Topology</w:t>
+      </w:r>
+    </w:p>
+    <w:p>
+      <w:r>
+        <w:t>Todo</w:t>
+      </w:r>
+      <w:bookmarkStart w:id="2" w:name="_GoBack"/>
+      <w:bookmarkEnd w:id="2"/>
+    </w:p>
+    <w:p>
+      <w:pPr>
+        <w:pStyle w:val="Kop2"/>
+      </w:pPr>
+      <w:r>
+        <w:t>Grid based topology</w:t>
+      </w:r>
+    </w:p>
+    <w:p>
+      <w:r>
+        <w:t>In the grid based topology we have 3 spouts running in parallel, one outputting all the work tuples, one for all the Diploma tuples and one for all the paper tuples.</w:t>
+      </w:r>
+      <w:r>
+        <w:t xml:space="preserve"> Each of these spouts emits a different subset of all the tuples.</w:t>
+      </w:r>
+    </w:p>
+    <w:p>
+      <w:r>
+        <w:t xml:space="preserve">After that we also launch 3 bolts, again for papers, work and diplomas. </w:t>
+      </w:r>
+      <w:r>
+        <w:t xml:space="preserve">Each of the bolts checks of the tuples match with the query or not, if they do, the tuple gets added to the bloom filter which </w:t>
+      </w:r>
+      <w:r>
+        <w:t>is used to obtain the final results.</w:t>
+      </w:r>
+    </w:p>
+    <w:p>
+      <w:pPr>
+        <w:pStyle w:val="Kop2"/>
+      </w:pPr>
+      <w:r>
+        <w:t>Time based topology</w:t>
+      </w:r>
+    </w:p>
+    <w:p>
+      <w:r>
+        <w:t xml:space="preserve">In the time based topology all tuples are outputted by a single spout. They then get passed on to one of the 3 builder bolts who </w:t>
+      </w:r>
+      <w:r>
+        <w:t xml:space="preserve">all </w:t>
+      </w:r>
+      <w:r>
+        <w:t xml:space="preserve">pass their data on to the one prober bolt. </w:t>
+      </w:r>
+      <w:r>
+        <w:t>The bolts try to analyze a new tuple every 100ms. In case no new tuple has been emitted before the bolt tries to analyze, the message “Timer is exited’ get’s printed.</w:t>
+      </w:r>
+    </w:p>
+    <w:p>
+      <w:pPr>
+        <w:pStyle w:val="Kop2"/>
+      </w:pPr>
+      <w:r>
+        <w:t>Topology with Three B</w:t>
+      </w:r>
+      <w:r>
+        <w:t xml:space="preserve">loom </w:t>
+      </w:r>
+      <w:r>
+        <w:t>F</w:t>
+      </w:r>
+      <w:r>
+        <w:t>ilters</w:t>
+      </w:r>
+    </w:p>
+    <w:p>
+      <w:r>
+        <w:t>Todo</w:t>
       </w:r>
     </w:p>
     <w:p>
@@ -341,6 +411,7 @@
         <w:pStyle w:val="Kop1"/>
       </w:pPr>
       <w:r>
+        <w:lastRenderedPageBreak/>
         <w:t>Testing scenarios</w:t>
       </w:r>
     </w:p>
@@ -442,8 +513,16 @@
           <w:numId w:val="3"/>
         </w:numPr>
       </w:pPr>
-      <w:r>
-        <w:t>Todo</w:t>
+      <w:hyperlink r:id="rId9" w:history="1">
+        <w:r>
+          <w:rPr>
+            <w:rStyle w:val="Hyperlink"/>
+          </w:rPr>
+          <w:t>https://en.wikipedia.org/wiki/Bloom_filter</w:t>
+        </w:r>
+      </w:hyperlink>
+      <w:r>
+        <w:t xml:space="preserve"> </w:t>
       </w:r>
     </w:p>
     <w:p>
@@ -455,7 +534,6 @@
         </w:numPr>
       </w:pPr>
       <w:r>
-        <w:lastRenderedPageBreak/>
         <w:t>Todo</w:t>
       </w:r>
     </w:p>
@@ -487,12 +565,29 @@
       </w:r>
     </w:p>
   </w:comment>
+  <w:comment w:id="1" w:author="Sander B." w:date="2016-06-17T23:07:00Z" w:initials="SB">
+    <w:p>
+      <w:pPr>
+        <w:pStyle w:val="Tekstopmerking"/>
+      </w:pPr>
+      <w:r>
+        <w:rPr>
+          <w:rStyle w:val="Verwijzingopmerking"/>
+        </w:rPr>
+        <w:annotationRef/>
+      </w:r>
+      <w:r>
+        <w:t>Maybe extend this more? Not sure with what though.</w:t>
+      </w:r>
+    </w:p>
+  </w:comment>
 </w:comments>
 </file>
 
 <file path=word/commentsExtended.xml><?xml version="1.0" encoding="utf-8"?>
 <w15:commentsEx xmlns:wpc="http://schemas.microsoft.com/office/word/2010/wordprocessingCanvas" xmlns:cx="http://schemas.microsoft.com/office/drawing/2014/chartex" xmlns:cx1="http://schemas.microsoft.com/office/drawing/2015/9/8/chartex" xmlns:mc="http://schemas.openxmlformats.org/markup-compatibility/2006" xmlns:o="urn:schemas-microsoft-com:office:office" xmlns:r="http://schemas.openxmlformats.org/officeDocument/2006/relationships" xmlns:m="http://schemas.openxmlformats.org/officeDocument/2006/math" xmlns:v="urn:schemas-microsoft-com:vml" xmlns:wp14="http://schemas.microsoft.com/office/word/2010/wordprocessingDrawing" xmlns:wp="http://schemas.openxmlformats.org/drawingml/2006/wordprocessingDrawing" xmlns:w10="urn:schemas-microsoft-com:office:word" xmlns:w="http://schemas.openxmlformats.org/wordprocessingml/2006/main" xmlns:w14="http://schemas.microsoft.com/office/word/2010/wordml" xmlns:w15="http://schemas.microsoft.com/office/word/2012/wordml" xmlns:w16se="http://schemas.microsoft.com/office/word/2015/wordml/symex" xmlns:wpg="http://schemas.microsoft.com/office/word/2010/wordprocessingGroup" xmlns:wpi="http://schemas.microsoft.com/office/word/2010/wordprocessingInk" xmlns:wne="http://schemas.microsoft.com/office/word/2006/wordml" xmlns:wps="http://schemas.microsoft.com/office/word/2010/wordprocessingShape" mc:Ignorable="w14 w15 w16se wp14">
   <w15:commentEx w15:paraId="518348F0" w15:done="0"/>
+  <w15:commentEx w15:paraId="01BC75B4" w15:done="0"/>
 </w15:commentsEx>
 </file>
 
@@ -1337,6 +1432,28 @@
       <w:szCs w:val="32"/>
     </w:rPr>
   </w:style>
+  <w:style w:type="paragraph" w:styleId="Kop2">
+    <w:name w:val="heading 2"/>
+    <w:basedOn w:val="Standaard"/>
+    <w:next w:val="Standaard"/>
+    <w:link w:val="Kop2Char"/>
+    <w:uiPriority w:val="9"/>
+    <w:unhideWhenUsed/>
+    <w:qFormat/>
+    <w:rsid w:val="00D84341"/>
+    <w:pPr>
+      <w:keepNext/>
+      <w:keepLines/>
+      <w:spacing w:before="40" w:after="0"/>
+      <w:outlineLvl w:val="1"/>
+    </w:pPr>
+    <w:rPr>
+      <w:rFonts w:asciiTheme="majorHAnsi" w:eastAsiaTheme="majorEastAsia" w:hAnsiTheme="majorHAnsi" w:cstheme="majorBidi"/>
+      <w:color w:val="2E74B5" w:themeColor="accent1" w:themeShade="BF"/>
+      <w:sz w:val="26"/>
+      <w:szCs w:val="26"/>
+    </w:rPr>
+  </w:style>
   <w:style w:type="character" w:default="1" w:styleId="Standaardalinea-lettertype">
     <w:name w:val="Default Paragraph Font"/>
     <w:uiPriority w:val="1"/>
@@ -1541,6 +1658,19 @@
     <w:rPr>
       <w:color w:val="0563C1" w:themeColor="hyperlink"/>
       <w:u w:val="single"/>
+    </w:rPr>
+  </w:style>
+  <w:style w:type="character" w:customStyle="1" w:styleId="Kop2Char">
+    <w:name w:val="Kop 2 Char"/>
+    <w:basedOn w:val="Standaardalinea-lettertype"/>
+    <w:link w:val="Kop2"/>
+    <w:uiPriority w:val="9"/>
+    <w:rsid w:val="00D84341"/>
+    <w:rPr>
+      <w:rFonts w:asciiTheme="majorHAnsi" w:eastAsiaTheme="majorEastAsia" w:hAnsiTheme="majorHAnsi" w:cstheme="majorBidi"/>
+      <w:color w:val="2E74B5" w:themeColor="accent1" w:themeShade="BF"/>
+      <w:sz w:val="26"/>
+      <w:szCs w:val="26"/>
     </w:rPr>
   </w:style>
 </w:styles>
@@ -1812,7 +1942,7 @@
 </file>
 
 <file path=customXml/itemProps1.xml><?xml version="1.0" encoding="utf-8"?>
-<ds:datastoreItem xmlns:ds="http://schemas.openxmlformats.org/officeDocument/2006/customXml" ds:itemID="{DEEE58F5-81D0-4D38-9DA3-9E633DFBB078}">
+<ds:datastoreItem xmlns:ds="http://schemas.openxmlformats.org/officeDocument/2006/customXml" ds:itemID="{8FD8029D-74A8-4A81-A5FA-8EC855A7039B}">
   <ds:schemaRefs>
     <ds:schemaRef ds:uri="http://schemas.openxmlformats.org/officeDocument/2006/bibliography"/>
   </ds:schemaRefs>

</xml_diff>

<commit_message>
Added section on testing data/queries.
</commit_message>
<xml_diff>
--- a/Report.docx
+++ b/Report.docx
@@ -208,7 +208,36 @@
     </w:p>
     <w:p>
       <w:r>
-        <w:t xml:space="preserve">The spout calls a function nextTuple() every 100 milliseconds. This functions makes sure a new line from the input file get read, takes the data from this line and transforms it into a rdf triple which get’s passed on to the collector that passes it on to the bolts. </w:t>
+        <w:t xml:space="preserve">The spout calls a function </w:t>
+      </w:r>
+      <w:proofErr w:type="spellStart"/>
+      <w:proofErr w:type="gramStart"/>
+      <w:r>
+        <w:t>nextTuple</w:t>
+      </w:r>
+      <w:proofErr w:type="spellEnd"/>
+      <w:r>
+        <w:t>(</w:t>
+      </w:r>
+      <w:proofErr w:type="gramEnd"/>
+      <w:r>
+        <w:t xml:space="preserve">) every 100 milliseconds. This functions makes sure a new line from the input file get read, takes the data from this line and transforms it into a </w:t>
+      </w:r>
+      <w:proofErr w:type="spellStart"/>
+      <w:r>
+        <w:t>rdf</w:t>
+      </w:r>
+      <w:proofErr w:type="spellEnd"/>
+      <w:r>
+        <w:t xml:space="preserve"> triple which </w:t>
+      </w:r>
+      <w:proofErr w:type="spellStart"/>
+      <w:r>
+        <w:t>get’s</w:t>
+      </w:r>
+      <w:proofErr w:type="spellEnd"/>
+      <w:r>
+        <w:t xml:space="preserve"> passed on to the collector that passes it on to the bolts. </w:t>
       </w:r>
     </w:p>
     <w:p>
@@ -227,10 +256,18 @@
     </w:p>
     <w:p>
       <w:r>
-        <w:t>Every time the spout emits a triple, it ge</w:t>
-      </w:r>
-      <w:r>
-        <w:t xml:space="preserve">t’s passed on to the first bolt which is the next class that handles the triples. What the bolt does depends on the topology, we’ll discuss the different topologies in the next section. </w:t>
+        <w:t xml:space="preserve">Every time the spout emits a triple, it </w:t>
+      </w:r>
+      <w:proofErr w:type="spellStart"/>
+      <w:r>
+        <w:t>ge</w:t>
+      </w:r>
+      <w:r>
+        <w:t>t’s</w:t>
+      </w:r>
+      <w:proofErr w:type="spellEnd"/>
+      <w:r>
+        <w:t xml:space="preserve"> passed on to the first bolt which is the next class that handles the triples. What the bolt does depends on the topology, we’ll discuss the different topologies in the next section. </w:t>
       </w:r>
     </w:p>
     <w:p>
@@ -268,7 +305,25 @@
         <w:t>A topology manages all the spouts and bolts</w:t>
       </w:r>
       <w:r>
-        <w:t>, it also contains the main() functions from which everything starts. Each of our topologies has it’s own characteristics. We’ll discuss all of them here.</w:t>
+        <w:t xml:space="preserve">, it also contains the </w:t>
+      </w:r>
+      <w:proofErr w:type="gramStart"/>
+      <w:r>
+        <w:t>main(</w:t>
+      </w:r>
+      <w:proofErr w:type="gramEnd"/>
+      <w:r>
+        <w:t xml:space="preserve">) functions from which everything starts. Each of our topologies has </w:t>
+      </w:r>
+      <w:proofErr w:type="spellStart"/>
+      <w:proofErr w:type="gramStart"/>
+      <w:r>
+        <w:t>it’s</w:t>
+      </w:r>
+      <w:proofErr w:type="spellEnd"/>
+      <w:proofErr w:type="gramEnd"/>
+      <w:r>
+        <w:t xml:space="preserve"> own characteristics. We’ll discuss all of them here.</w:t>
       </w:r>
       <w:r>
         <w:t xml:space="preserve"> </w:t>
@@ -278,16 +333,31 @@
       <w:pPr>
         <w:pStyle w:val="Kop2"/>
       </w:pPr>
+      <w:proofErr w:type="spellStart"/>
       <w:r>
         <w:t>IVJ</w:t>
       </w:r>
       <w:r>
         <w:t>Topology</w:t>
       </w:r>
-    </w:p>
-    <w:p>
-      <w:r>
-        <w:t>Firstly we obtain the tuples from the spout functions that reads the txt file and converts it’s contents into RDF triples.</w:t>
+      <w:proofErr w:type="spellEnd"/>
+    </w:p>
+    <w:p>
+      <w:proofErr w:type="gramStart"/>
+      <w:r>
+        <w:t>Firstly</w:t>
+      </w:r>
+      <w:proofErr w:type="gramEnd"/>
+      <w:r>
+        <w:t xml:space="preserve"> we obtain the tuples from the spout functions that reads the txt file and converts </w:t>
+      </w:r>
+      <w:proofErr w:type="spellStart"/>
+      <w:r>
+        <w:t>it’s</w:t>
+      </w:r>
+      <w:proofErr w:type="spellEnd"/>
+      <w:r>
+        <w:t xml:space="preserve"> contents into RDF triples.</w:t>
       </w:r>
       <w:r>
         <w:t xml:space="preserve"> </w:t>
@@ -296,13 +366,26 @@
         <w:t xml:space="preserve">Those triples get divided over 3 bolts that run in parallel, </w:t>
       </w:r>
       <w:r>
-        <w:t>each bolt has 2 bloomfilters</w:t>
-      </w:r>
+        <w:t xml:space="preserve">each bolt has 2 </w:t>
+      </w:r>
+      <w:proofErr w:type="spellStart"/>
+      <w:r>
+        <w:t>bloomfilters</w:t>
+      </w:r>
+      <w:proofErr w:type="spellEnd"/>
       <w:r>
         <w:t>, bloom filters are explained at [2]. Each bolt creates a bloom filter and stores the predicate of the tuple in the bloom filter.</w:t>
       </w:r>
       <w:r>
-        <w:t xml:space="preserve"> Based on whether it’s a one variable join, a two variable join or a multi variable join, it get’s added to these bloom filters.</w:t>
+        <w:t xml:space="preserve"> Based on whether it’s a one variable join, a two variable join or a multi variable join, it </w:t>
+      </w:r>
+      <w:proofErr w:type="spellStart"/>
+      <w:r>
+        <w:t>get’s</w:t>
+      </w:r>
+      <w:proofErr w:type="spellEnd"/>
+      <w:r>
+        <w:t xml:space="preserve"> added to these bloom filters.</w:t>
       </w:r>
       <w:r>
         <w:t xml:space="preserve"> Then these bloom filters get sent on to the next bolt, the next bolt</w:t>
@@ -324,164 +407,234 @@
       <w:pPr>
         <w:pStyle w:val="Kop2"/>
       </w:pPr>
-      <w:r>
-        <w:t>Count Based Topology</w:t>
-      </w:r>
-    </w:p>
-    <w:p>
+      <w:proofErr w:type="spellStart"/>
+      <w:r>
+        <w:t>Count</w:t>
+      </w:r>
+      <w:proofErr w:type="spellEnd"/>
+      <w:r>
+        <w:t xml:space="preserve"> Based Topology</w:t>
+      </w:r>
+    </w:p>
+    <w:p>
+      <w:proofErr w:type="spellStart"/>
       <w:r>
         <w:t>Todo</w:t>
+      </w:r>
+      <w:proofErr w:type="spellEnd"/>
+    </w:p>
+    <w:p>
+      <w:pPr>
+        <w:pStyle w:val="Kop2"/>
+      </w:pPr>
+      <w:r>
+        <w:t>Grid based topology</w:t>
+      </w:r>
+    </w:p>
+    <w:p>
+      <w:r>
+        <w:t>In the grid based topology we have 3 spouts running in parallel, one outputting all the work tuples, one for all the Diploma tuples and one for all the paper tuples.</w:t>
+      </w:r>
+      <w:r>
+        <w:t xml:space="preserve"> Each of these spouts emits a different subset of all the tuples.</w:t>
+      </w:r>
+    </w:p>
+    <w:p>
+      <w:r>
+        <w:t xml:space="preserve">After that we also launch 3 bolts, again for papers, work and diplomas. </w:t>
+      </w:r>
+      <w:r>
+        <w:t xml:space="preserve">Each of the bolts checks of the tuples match with the query or not, if they do, the tuple gets added to the bloom filter which </w:t>
+      </w:r>
+      <w:r>
+        <w:t>is used to obtain the final results.</w:t>
+      </w:r>
+    </w:p>
+    <w:p>
+      <w:pPr>
+        <w:pStyle w:val="Kop2"/>
+      </w:pPr>
+      <w:r>
+        <w:t>Time based topology</w:t>
+      </w:r>
+    </w:p>
+    <w:p>
+      <w:r>
+        <w:t xml:space="preserve">In the time based topology all tuples are outputted by a single spout. They then get passed on to one of the 3 builder bolts who </w:t>
+      </w:r>
+      <w:r>
+        <w:t xml:space="preserve">all </w:t>
+      </w:r>
+      <w:r>
+        <w:t xml:space="preserve">pass their data on to the one prober bolt. </w:t>
+      </w:r>
+      <w:r>
+        <w:t xml:space="preserve">The bolts try to analyze a new tuple every 100ms. In case no new tuple has been emitted before the bolt tries to analyze, the message “Timer is exited’ </w:t>
+      </w:r>
+      <w:proofErr w:type="spellStart"/>
+      <w:r>
+        <w:t>get’s</w:t>
+      </w:r>
+      <w:proofErr w:type="spellEnd"/>
+      <w:r>
+        <w:t xml:space="preserve"> printed.</w:t>
+      </w:r>
+    </w:p>
+    <w:p>
+      <w:pPr>
+        <w:pStyle w:val="Kop2"/>
+      </w:pPr>
+      <w:r>
+        <w:t>Topology with Three B</w:t>
+      </w:r>
+      <w:r>
+        <w:t xml:space="preserve">loom </w:t>
+      </w:r>
+      <w:r>
+        <w:t>F</w:t>
+      </w:r>
+      <w:r>
+        <w:t>ilters</w:t>
+      </w:r>
+    </w:p>
+    <w:p>
+      <w:proofErr w:type="spellStart"/>
+      <w:r>
+        <w:t>Todo</w:t>
+      </w:r>
+      <w:proofErr w:type="spellEnd"/>
+    </w:p>
+    <w:p>
+      <w:pPr>
+        <w:pStyle w:val="Kop1"/>
+      </w:pPr>
+      <w:r>
+        <w:lastRenderedPageBreak/>
+        <w:t>Testing scenarios</w:t>
+      </w:r>
+    </w:p>
+    <w:p>
+      <w:r>
+        <w:t xml:space="preserve">For testing the performance of our different topologies, we generated a data set and performed queries from the Lehigh University Benchmark, an overview of this benchmark facility can be found at [3]. </w:t>
+      </w:r>
+      <w:r>
+        <w:t>The code allowed us to generate 15 files with R</w:t>
       </w:r>
       <w:bookmarkStart w:id="2" w:name="_GoBack"/>
       <w:bookmarkEnd w:id="2"/>
-    </w:p>
-    <w:p>
-      <w:pPr>
-        <w:pStyle w:val="Kop2"/>
-      </w:pPr>
-      <w:r>
-        <w:t>Grid based topology</w:t>
-      </w:r>
-    </w:p>
-    <w:p>
-      <w:r>
-        <w:t>In the grid based topology we have 3 spouts running in parallel, one outputting all the work tuples, one for all the Diploma tuples and one for all the paper tuples.</w:t>
-      </w:r>
-      <w:r>
-        <w:t xml:space="preserve"> Each of these spouts emits a different subset of all the tuples.</w:t>
-      </w:r>
-    </w:p>
-    <w:p>
-      <w:r>
-        <w:t xml:space="preserve">After that we also launch 3 bolts, again for papers, work and diplomas. </w:t>
-      </w:r>
-      <w:r>
-        <w:t xml:space="preserve">Each of the bolts checks of the tuples match with the query or not, if they do, the tuple gets added to the bloom filter which </w:t>
-      </w:r>
-      <w:r>
-        <w:t>is used to obtain the final results.</w:t>
-      </w:r>
-    </w:p>
-    <w:p>
-      <w:pPr>
-        <w:pStyle w:val="Kop2"/>
-      </w:pPr>
-      <w:r>
-        <w:t>Time based topology</w:t>
-      </w:r>
-    </w:p>
-    <w:p>
-      <w:r>
-        <w:t xml:space="preserve">In the time based topology all tuples are outputted by a single spout. They then get passed on to one of the 3 builder bolts who </w:t>
-      </w:r>
-      <w:r>
-        <w:t xml:space="preserve">all </w:t>
-      </w:r>
-      <w:r>
-        <w:t xml:space="preserve">pass their data on to the one prober bolt. </w:t>
-      </w:r>
-      <w:r>
-        <w:t>The bolts try to analyze a new tuple every 100ms. In case no new tuple has been emitted before the bolt tries to analyze, the message “Timer is exited’ get’s printed.</w:t>
-      </w:r>
-    </w:p>
-    <w:p>
-      <w:pPr>
-        <w:pStyle w:val="Kop2"/>
-      </w:pPr>
-      <w:r>
-        <w:t>Topology with Three B</w:t>
-      </w:r>
-      <w:r>
-        <w:t xml:space="preserve">loom </w:t>
-      </w:r>
-      <w:r>
-        <w:t>F</w:t>
-      </w:r>
-      <w:r>
-        <w:t>ilters</w:t>
-      </w:r>
-    </w:p>
-    <w:p>
-      <w:r>
-        <w:t>Todo</w:t>
-      </w:r>
+      <w:r>
+        <w:t xml:space="preserve">DF data on a virtual university with professors, students, courses, publications, etcetera. We can perform several queries on these data sets, in total there are 14 possible queries, but for our benchmark test 6 of these where sufficient. A graphical representation of the six queries we used is shown in </w:t>
+      </w:r>
+      <w:r>
+        <w:t>figure</w:t>
+      </w:r>
+      <w:r>
+        <w:t xml:space="preserve"> 1.</w:t>
+      </w:r>
+    </w:p>
+    <w:p>
+      <w:pPr>
+        <w:keepNext/>
+      </w:pPr>
+      <w:r>
+        <w:pict w14:anchorId="333D50E9">
+          <v:shapetype id="_x0000_t75" coordsize="21600,21600" o:spt="75" o:preferrelative="t" path="m@4@5l@4@11@9@11@9@5xe" filled="f" stroked="f">
+            <v:stroke joinstyle="miter"/>
+            <v:formulas>
+              <v:f eqn="if lineDrawn pixelLineWidth 0"/>
+              <v:f eqn="sum @0 1 0"/>
+              <v:f eqn="sum 0 0 @1"/>
+              <v:f eqn="prod @2 1 2"/>
+              <v:f eqn="prod @3 21600 pixelWidth"/>
+              <v:f eqn="prod @3 21600 pixelHeight"/>
+              <v:f eqn="sum @0 0 1"/>
+              <v:f eqn="prod @6 1 2"/>
+              <v:f eqn="prod @7 21600 pixelWidth"/>
+              <v:f eqn="sum @8 21600 0"/>
+              <v:f eqn="prod @7 21600 pixelHeight"/>
+              <v:f eqn="sum @10 21600 0"/>
+            </v:formulas>
+            <v:path o:extrusionok="f" gradientshapeok="t" o:connecttype="rect"/>
+            <o:lock v:ext="edit" aspectratio="t"/>
+          </v:shapetype>
+          <v:shape id="_x0000_i1025" type="#_x0000_t75" style="width:470.25pt;height:325.5pt">
+            <v:imagedata r:id="rId8" o:title="queries"/>
+          </v:shape>
+        </w:pict>
+      </w:r>
+    </w:p>
+    <w:p>
+      <w:pPr>
+        <w:pStyle w:val="Bijschrift"/>
+        <w:jc w:val="center"/>
+      </w:pPr>
+      <w:r>
+        <w:t xml:space="preserve">Figure </w:t>
+      </w:r>
+      <w:fldSimple w:instr=" SEQ Figure \* ARABIC ">
+        <w:r>
+          <w:rPr>
+            <w:noProof/>
+          </w:rPr>
+          <w:t>1</w:t>
+        </w:r>
+      </w:fldSimple>
     </w:p>
     <w:p>
       <w:pPr>
         <w:pStyle w:val="Kop1"/>
       </w:pPr>
       <w:r>
+        <w:t>Testing environment</w:t>
+      </w:r>
+    </w:p>
+    <w:p>
+      <w:r>
+        <w:t>Grid 5000 network</w:t>
+      </w:r>
+    </w:p>
+    <w:p>
+      <w:r>
+        <w:t>TODO</w:t>
+      </w:r>
+    </w:p>
+    <w:p>
+      <w:pPr>
+        <w:pStyle w:val="Kop1"/>
+      </w:pPr>
+      <w:r>
+        <w:t>Benchmark results</w:t>
+      </w:r>
+    </w:p>
+    <w:p>
+      <w:r>
+        <w:t>Results from the benchmarks</w:t>
+      </w:r>
+    </w:p>
+    <w:p>
+      <w:r>
+        <w:t>TODO</w:t>
+      </w:r>
+    </w:p>
+    <w:p>
+      <w:pPr>
+        <w:pStyle w:val="Kop1"/>
+      </w:pPr>
+      <w:r>
+        <w:t>Conclusion</w:t>
+      </w:r>
+    </w:p>
+    <w:p>
+      <w:r>
+        <w:t>TODO</w:t>
+      </w:r>
+    </w:p>
+    <w:p>
+      <w:pPr>
+        <w:pStyle w:val="Kop1"/>
+      </w:pPr>
+      <w:r>
         <w:lastRenderedPageBreak/>
-        <w:t>Testing scenarios</w:t>
-      </w:r>
-    </w:p>
-    <w:p>
-      <w:r>
-        <w:t>Several queries</w:t>
-      </w:r>
-      <w:r>
-        <w:t xml:space="preserve"> etc.</w:t>
-      </w:r>
-    </w:p>
-    <w:p>
-      <w:r>
-        <w:t>TODO</w:t>
-      </w:r>
-    </w:p>
-    <w:p>
-      <w:pPr>
-        <w:pStyle w:val="Kop1"/>
-      </w:pPr>
-      <w:r>
-        <w:t>Testing environment</w:t>
-      </w:r>
-    </w:p>
-    <w:p>
-      <w:r>
-        <w:t>Grid 5000 network</w:t>
-      </w:r>
-    </w:p>
-    <w:p>
-      <w:r>
-        <w:t>TODO</w:t>
-      </w:r>
-    </w:p>
-    <w:p>
-      <w:pPr>
-        <w:pStyle w:val="Kop1"/>
-      </w:pPr>
-      <w:r>
-        <w:t>Benchmark results</w:t>
-      </w:r>
-    </w:p>
-    <w:p>
-      <w:r>
-        <w:t>Results from the benchmarks</w:t>
-      </w:r>
-    </w:p>
-    <w:p>
-      <w:r>
-        <w:t>TODO</w:t>
-      </w:r>
-    </w:p>
-    <w:p>
-      <w:pPr>
-        <w:pStyle w:val="Kop1"/>
-      </w:pPr>
-      <w:r>
-        <w:t>Conclusion</w:t>
-      </w:r>
-    </w:p>
-    <w:p>
-      <w:r>
-        <w:t>TODO</w:t>
-      </w:r>
-    </w:p>
-    <w:p>
-      <w:pPr>
-        <w:pStyle w:val="Kop1"/>
-      </w:pPr>
-      <w:r>
         <w:t>References</w:t>
       </w:r>
     </w:p>
@@ -493,7 +646,7 @@
           <w:numId w:val="3"/>
         </w:numPr>
       </w:pPr>
-      <w:hyperlink r:id="rId8" w:history="1">
+      <w:hyperlink r:id="rId9" w:history="1">
         <w:r>
           <w:rPr>
             <w:rStyle w:val="Hyperlink"/>
@@ -513,7 +666,7 @@
           <w:numId w:val="3"/>
         </w:numPr>
       </w:pPr>
-      <w:hyperlink r:id="rId9" w:history="1">
+      <w:hyperlink r:id="rId10" w:history="1">
         <w:r>
           <w:rPr>
             <w:rStyle w:val="Hyperlink"/>
@@ -533,8 +686,16 @@
           <w:numId w:val="3"/>
         </w:numPr>
       </w:pPr>
-      <w:r>
-        <w:t>Todo</w:t>
+      <w:hyperlink r:id="rId11" w:history="1">
+        <w:r>
+          <w:rPr>
+            <w:rStyle w:val="Hyperlink"/>
+          </w:rPr>
+          <w:t>http://swat.cse.lehigh.edu/projects/lubm/</w:t>
+        </w:r>
+      </w:hyperlink>
+      <w:r>
+        <w:t xml:space="preserve"> </w:t>
       </w:r>
     </w:p>
     <w:sectPr>
@@ -1673,6 +1834,25 @@
       <w:szCs w:val="26"/>
     </w:rPr>
   </w:style>
+  <w:style w:type="paragraph" w:styleId="Bijschrift">
+    <w:name w:val="caption"/>
+    <w:basedOn w:val="Standaard"/>
+    <w:next w:val="Standaard"/>
+    <w:uiPriority w:val="35"/>
+    <w:unhideWhenUsed/>
+    <w:qFormat/>
+    <w:rsid w:val="00CA6D9F"/>
+    <w:pPr>
+      <w:spacing w:after="200" w:line="240" w:lineRule="auto"/>
+    </w:pPr>
+    <w:rPr>
+      <w:i/>
+      <w:iCs/>
+      <w:color w:val="44546A" w:themeColor="text2"/>
+      <w:sz w:val="18"/>
+      <w:szCs w:val="18"/>
+    </w:rPr>
+  </w:style>
 </w:styles>
 </file>
 
@@ -1942,7 +2122,7 @@
 </file>
 
 <file path=customXml/itemProps1.xml><?xml version="1.0" encoding="utf-8"?>
-<ds:datastoreItem xmlns:ds="http://schemas.openxmlformats.org/officeDocument/2006/customXml" ds:itemID="{8FD8029D-74A8-4A81-A5FA-8EC855A7039B}">
+<ds:datastoreItem xmlns:ds="http://schemas.openxmlformats.org/officeDocument/2006/customXml" ds:itemID="{9D2D0BE8-28B8-416B-AF8D-5990491A43FF}">
   <ds:schemaRefs>
     <ds:schemaRef ds:uri="http://schemas.openxmlformats.org/officeDocument/2006/bibliography"/>
   </ds:schemaRefs>

</xml_diff>

<commit_message>
Wrote section on Grid5000
</commit_message>
<xml_diff>
--- a/Report.docx
+++ b/Report.docx
@@ -208,36 +208,7 @@
     </w:p>
     <w:p>
       <w:r>
-        <w:t xml:space="preserve">The spout calls a function </w:t>
-      </w:r>
-      <w:proofErr w:type="spellStart"/>
-      <w:proofErr w:type="gramStart"/>
-      <w:r>
-        <w:t>nextTuple</w:t>
-      </w:r>
-      <w:proofErr w:type="spellEnd"/>
-      <w:r>
-        <w:t>(</w:t>
-      </w:r>
-      <w:proofErr w:type="gramEnd"/>
-      <w:r>
-        <w:t xml:space="preserve">) every 100 milliseconds. This functions makes sure a new line from the input file get read, takes the data from this line and transforms it into a </w:t>
-      </w:r>
-      <w:proofErr w:type="spellStart"/>
-      <w:r>
-        <w:t>rdf</w:t>
-      </w:r>
-      <w:proofErr w:type="spellEnd"/>
-      <w:r>
-        <w:t xml:space="preserve"> triple which </w:t>
-      </w:r>
-      <w:proofErr w:type="spellStart"/>
-      <w:r>
-        <w:t>get’s</w:t>
-      </w:r>
-      <w:proofErr w:type="spellEnd"/>
-      <w:r>
-        <w:t xml:space="preserve"> passed on to the collector that passes it on to the bolts. </w:t>
+        <w:t xml:space="preserve">The spout calls a function nextTuple() every 100 milliseconds. This functions makes sure a new line from the input file get read, takes the data from this line and transforms it into a rdf triple which get’s passed on to the collector that passes it on to the bolts. </w:t>
       </w:r>
     </w:p>
     <w:p>
@@ -256,18 +227,10 @@
     </w:p>
     <w:p>
       <w:r>
-        <w:t xml:space="preserve">Every time the spout emits a triple, it </w:t>
-      </w:r>
-      <w:proofErr w:type="spellStart"/>
-      <w:r>
-        <w:t>ge</w:t>
-      </w:r>
-      <w:r>
-        <w:t>t’s</w:t>
-      </w:r>
-      <w:proofErr w:type="spellEnd"/>
-      <w:r>
-        <w:t xml:space="preserve"> passed on to the first bolt which is the next class that handles the triples. What the bolt does depends on the topology, we’ll discuss the different topologies in the next section. </w:t>
+        <w:t>Every time the spout emits a triple, it ge</w:t>
+      </w:r>
+      <w:r>
+        <w:t xml:space="preserve">t’s passed on to the first bolt which is the next class that handles the triples. What the bolt does depends on the topology, we’ll discuss the different topologies in the next section. </w:t>
       </w:r>
     </w:p>
     <w:p>
@@ -305,25 +268,7 @@
         <w:t>A topology manages all the spouts and bolts</w:t>
       </w:r>
       <w:r>
-        <w:t xml:space="preserve">, it also contains the </w:t>
-      </w:r>
-      <w:proofErr w:type="gramStart"/>
-      <w:r>
-        <w:t>main(</w:t>
-      </w:r>
-      <w:proofErr w:type="gramEnd"/>
-      <w:r>
-        <w:t xml:space="preserve">) functions from which everything starts. Each of our topologies has </w:t>
-      </w:r>
-      <w:proofErr w:type="spellStart"/>
-      <w:proofErr w:type="gramStart"/>
-      <w:r>
-        <w:t>it’s</w:t>
-      </w:r>
-      <w:proofErr w:type="spellEnd"/>
-      <w:proofErr w:type="gramEnd"/>
-      <w:r>
-        <w:t xml:space="preserve"> own characteristics. We’ll discuss all of them here.</w:t>
+        <w:t>, it also contains the main() functions from which everything starts. Each of our topologies has it’s own characteristics. We’ll discuss all of them here.</w:t>
       </w:r>
       <w:r>
         <w:t xml:space="preserve"> </w:t>
@@ -333,31 +278,13 @@
       <w:pPr>
         <w:pStyle w:val="Kop2"/>
       </w:pPr>
-      <w:proofErr w:type="spellStart"/>
-      <w:r>
-        <w:t>IVJ</w:t>
-      </w:r>
-      <w:r>
-        <w:t>Topology</w:t>
-      </w:r>
-      <w:proofErr w:type="spellEnd"/>
-    </w:p>
-    <w:p>
-      <w:proofErr w:type="gramStart"/>
-      <w:r>
-        <w:t>Firstly</w:t>
-      </w:r>
-      <w:proofErr w:type="gramEnd"/>
-      <w:r>
-        <w:t xml:space="preserve"> we obtain the tuples from the spout functions that reads the txt file and converts </w:t>
-      </w:r>
-      <w:proofErr w:type="spellStart"/>
-      <w:r>
-        <w:t>it’s</w:t>
-      </w:r>
-      <w:proofErr w:type="spellEnd"/>
-      <w:r>
-        <w:t xml:space="preserve"> contents into RDF triples.</w:t>
+      <w:r>
+        <w:t>IVJTopology</w:t>
+      </w:r>
+    </w:p>
+    <w:p>
+      <w:r>
+        <w:t>Firstly we obtain the tuples from the spout functions that reads the txt file and converts it’s contents into RDF triples.</w:t>
       </w:r>
       <w:r>
         <w:t xml:space="preserve"> </w:t>
@@ -366,26 +293,13 @@
         <w:t xml:space="preserve">Those triples get divided over 3 bolts that run in parallel, </w:t>
       </w:r>
       <w:r>
-        <w:t xml:space="preserve">each bolt has 2 </w:t>
-      </w:r>
-      <w:proofErr w:type="spellStart"/>
-      <w:r>
-        <w:t>bloomfilters</w:t>
-      </w:r>
-      <w:proofErr w:type="spellEnd"/>
+        <w:t>each bolt has 2 bloomfilters</w:t>
+      </w:r>
       <w:r>
         <w:t>, bloom filters are explained at [2]. Each bolt creates a bloom filter and stores the predicate of the tuple in the bloom filter.</w:t>
       </w:r>
       <w:r>
-        <w:t xml:space="preserve"> Based on whether it’s a one variable join, a two variable join or a multi variable join, it </w:t>
-      </w:r>
-      <w:proofErr w:type="spellStart"/>
-      <w:r>
-        <w:t>get’s</w:t>
-      </w:r>
-      <w:proofErr w:type="spellEnd"/>
-      <w:r>
-        <w:t xml:space="preserve"> added to these bloom filters.</w:t>
+        <w:t xml:space="preserve"> Based on whether it’s a one variable join, a two variable join or a multi variable join, it get’s added to these bloom filters.</w:t>
       </w:r>
       <w:r>
         <w:t xml:space="preserve"> Then these bloom filters get sent on to the next bolt, the next bolt</w:t>
@@ -407,21 +321,14 @@
       <w:pPr>
         <w:pStyle w:val="Kop2"/>
       </w:pPr>
-      <w:proofErr w:type="spellStart"/>
-      <w:r>
-        <w:t>Count</w:t>
-      </w:r>
-      <w:proofErr w:type="spellEnd"/>
-      <w:r>
-        <w:t xml:space="preserve"> Based Topology</w:t>
-      </w:r>
-    </w:p>
-    <w:p>
-      <w:proofErr w:type="spellStart"/>
+      <w:r>
+        <w:t>Count Based Topology</w:t>
+      </w:r>
+    </w:p>
+    <w:p>
       <w:r>
         <w:t>Todo</w:t>
       </w:r>
-      <w:proofErr w:type="spellEnd"/>
     </w:p>
     <w:p>
       <w:pPr>
@@ -469,15 +376,7 @@
         <w:t xml:space="preserve">pass their data on to the one prober bolt. </w:t>
       </w:r>
       <w:r>
-        <w:t xml:space="preserve">The bolts try to analyze a new tuple every 100ms. In case no new tuple has been emitted before the bolt tries to analyze, the message “Timer is exited’ </w:t>
-      </w:r>
-      <w:proofErr w:type="spellStart"/>
-      <w:r>
-        <w:t>get’s</w:t>
-      </w:r>
-      <w:proofErr w:type="spellEnd"/>
-      <w:r>
-        <w:t xml:space="preserve"> printed.</w:t>
+        <w:t>The bolts try to analyze a new tuple every 100ms. In case no new tuple has been emitted before the bolt tries to analyze, the message “Timer is exited’ get’s printed.</w:t>
       </w:r>
     </w:p>
     <w:p>
@@ -498,11 +397,9 @@
       </w:r>
     </w:p>
     <w:p>
-      <w:proofErr w:type="spellStart"/>
       <w:r>
         <w:t>Todo</w:t>
       </w:r>
-      <w:proofErr w:type="spellEnd"/>
     </w:p>
     <w:p>
       <w:pPr>
@@ -518,12 +415,7 @@
         <w:t xml:space="preserve">For testing the performance of our different topologies, we generated a data set and performed queries from the Lehigh University Benchmark, an overview of this benchmark facility can be found at [3]. </w:t>
       </w:r>
       <w:r>
-        <w:t>The code allowed us to generate 15 files with R</w:t>
-      </w:r>
-      <w:bookmarkStart w:id="2" w:name="_GoBack"/>
-      <w:bookmarkEnd w:id="2"/>
-      <w:r>
-        <w:t xml:space="preserve">DF data on a virtual university with professors, students, courses, publications, etcetera. We can perform several queries on these data sets, in total there are 14 possible queries, but for our benchmark test 6 of these where sufficient. A graphical representation of the six queries we used is shown in </w:t>
+        <w:t xml:space="preserve">The code allowed us to generate 15 files with RDF data on a virtual university with professors, students, courses, publications, etcetera. We can perform several queries on these data sets, in total there are 14 possible queries, but for our benchmark test 6 of these where sufficient. A graphical representation of the six queries we used is shown in </w:t>
       </w:r>
       <w:r>
         <w:t>figure</w:t>
@@ -571,14 +463,27 @@
       <w:r>
         <w:t xml:space="preserve">Figure </w:t>
       </w:r>
-      <w:fldSimple w:instr=" SEQ Figure \* ARABIC ">
-        <w:r>
-          <w:rPr>
-            <w:noProof/>
-          </w:rPr>
-          <w:t>1</w:t>
-        </w:r>
-      </w:fldSimple>
+      <w:r>
+        <w:fldChar w:fldCharType="begin"/>
+      </w:r>
+      <w:r>
+        <w:instrText xml:space="preserve"> SEQ Figure \* ARABIC </w:instrText>
+      </w:r>
+      <w:r>
+        <w:fldChar w:fldCharType="separate"/>
+      </w:r>
+      <w:r>
+        <w:rPr>
+          <w:noProof/>
+        </w:rPr>
+        <w:t>1</w:t>
+      </w:r>
+      <w:r>
+        <w:rPr>
+          <w:noProof/>
+        </w:rPr>
+        <w:fldChar w:fldCharType="end"/>
+      </w:r>
     </w:p>
     <w:p>
       <w:pPr>
@@ -590,7 +495,22 @@
     </w:p>
     <w:p>
       <w:r>
-        <w:t>Grid 5000 network</w:t>
+        <w:t>For testing the several queries on our code, we used the Grid5000 network. This is a network that can be freely used for scientific research such as ours. The Grid5000 network consists of 1.000 servers and a total of 8.000 CPU cores. These servers are spread out over several cities in both France and Luxembourg. For more information on this network please look at [4].</w:t>
+      </w:r>
+      <w:bookmarkStart w:id="2" w:name="_GoBack"/>
+      <w:bookmarkEnd w:id="2"/>
+    </w:p>
+    <w:p>
+      <w:pPr>
+        <w:pStyle w:val="Kop1"/>
+      </w:pPr>
+      <w:r>
+        <w:t>Benchmark results</w:t>
+      </w:r>
+    </w:p>
+    <w:p>
+      <w:r>
+        <w:t>Results from the benchmarks</w:t>
       </w:r>
     </w:p>
     <w:p>
@@ -603,12 +523,8 @@
         <w:pStyle w:val="Kop1"/>
       </w:pPr>
       <w:r>
-        <w:t>Benchmark results</w:t>
-      </w:r>
-    </w:p>
-    <w:p>
-      <w:r>
-        <w:t>Results from the benchmarks</w:t>
+        <w:lastRenderedPageBreak/>
+        <w:t>Conclusion</w:t>
       </w:r>
     </w:p>
     <w:p>
@@ -621,20 +537,6 @@
         <w:pStyle w:val="Kop1"/>
       </w:pPr>
       <w:r>
-        <w:t>Conclusion</w:t>
-      </w:r>
-    </w:p>
-    <w:p>
-      <w:r>
-        <w:t>TODO</w:t>
-      </w:r>
-    </w:p>
-    <w:p>
-      <w:pPr>
-        <w:pStyle w:val="Kop1"/>
-      </w:pPr>
-      <w:r>
-        <w:lastRenderedPageBreak/>
         <w:t>References</w:t>
       </w:r>
     </w:p>
@@ -692,6 +594,26 @@
             <w:rStyle w:val="Hyperlink"/>
           </w:rPr>
           <w:t>http://swat.cse.lehigh.edu/projects/lubm/</w:t>
+        </w:r>
+      </w:hyperlink>
+      <w:r>
+        <w:t xml:space="preserve"> </w:t>
+      </w:r>
+    </w:p>
+    <w:p>
+      <w:pPr>
+        <w:pStyle w:val="Lijstalinea"/>
+        <w:numPr>
+          <w:ilvl w:val="0"/>
+          <w:numId w:val="3"/>
+        </w:numPr>
+      </w:pPr>
+      <w:hyperlink r:id="rId12" w:history="1">
+        <w:r>
+          <w:rPr>
+            <w:rStyle w:val="Hyperlink"/>
+          </w:rPr>
+          <w:t>https://www.grid5000.fr/mediawiki/index.php/Grid5000:Home</w:t>
         </w:r>
       </w:hyperlink>
       <w:r>
@@ -2122,7 +2044,7 @@
 </file>
 
 <file path=customXml/itemProps1.xml><?xml version="1.0" encoding="utf-8"?>
-<ds:datastoreItem xmlns:ds="http://schemas.openxmlformats.org/officeDocument/2006/customXml" ds:itemID="{9D2D0BE8-28B8-416B-AF8D-5990491A43FF}">
+<ds:datastoreItem xmlns:ds="http://schemas.openxmlformats.org/officeDocument/2006/customXml" ds:itemID="{6669434E-BAB0-4393-8B31-07690D15865C}">
   <ds:schemaRefs>
     <ds:schemaRef ds:uri="http://schemas.openxmlformats.org/officeDocument/2006/bibliography"/>
   </ds:schemaRefs>

</xml_diff>